<commit_message>
Camera reset behind player. Include polish list and feature list in Program Architecture document.
</commit_message>
<xml_diff>
--- a/STIHOWE PROGRAM ARCHITECTURE.docx
+++ b/STIHOWE PROGRAM ARCHITECTURE.docx
@@ -153,16 +153,127 @@
     </w:p>
     <w:p>
       <w:pPr>
-        <w:pStyle w:val="ListParagraph"/>
+        <w:pStyle w:val="Heading2"/>
         <w:numPr>
           <w:ilvl w:val="0"/>
           <w:numId w:val="1"/>
         </w:numPr>
         <w:spacing w:line="360" w:lineRule="auto"/>
-        <w:rPr>
-          <w:rFonts w:ascii="Times New Roman" w:hAnsi="Times New Roman" w:cs="Times New Roman"/>
-        </w:rPr>
-      </w:pPr>
+        <w:contextualSpacing/>
+        <w:rPr>
+          <w:rFonts w:cs="Times New Roman"/>
+          <w:b/>
+          <w:bCs/>
+        </w:rPr>
+      </w:pPr>
+      <w:r>
+        <w:rPr>
+          <w:rFonts w:cs="Times New Roman"/>
+          <w:b/>
+          <w:bCs/>
+        </w:rPr>
+        <w:t>Polish List</w:t>
+      </w:r>
+    </w:p>
+    <w:p>
+      <w:pPr>
+        <w:pStyle w:val="ListParagraph"/>
+        <w:numPr>
+          <w:ilvl w:val="1"/>
+          <w:numId w:val="1"/>
+        </w:numPr>
+        <w:spacing w:line="360" w:lineRule="auto"/>
+        <w:rPr>
+          <w:rFonts w:ascii="Times New Roman" w:hAnsi="Times New Roman" w:cs="Times New Roman"/>
+        </w:rPr>
+      </w:pPr>
+      <w:r>
+        <w:rPr>
+          <w:rFonts w:ascii="Times New Roman" w:hAnsi="Times New Roman" w:cs="Times New Roman"/>
+        </w:rPr>
+        <w:t>Player</w:t>
+      </w:r>
+    </w:p>
+    <w:p>
+      <w:pPr>
+        <w:pStyle w:val="ListParagraph"/>
+        <w:numPr>
+          <w:ilvl w:val="2"/>
+          <w:numId w:val="1"/>
+        </w:numPr>
+        <w:spacing w:line="360" w:lineRule="auto"/>
+        <w:rPr>
+          <w:rFonts w:ascii="Times New Roman" w:hAnsi="Times New Roman" w:cs="Times New Roman"/>
+        </w:rPr>
+      </w:pPr>
+      <w:r>
+        <w:rPr>
+          <w:rFonts w:ascii="Times New Roman" w:hAnsi="Times New Roman" w:cs="Times New Roman"/>
+        </w:rPr>
+        <w:t>Camera</w:t>
+      </w:r>
+    </w:p>
+    <w:p>
+      <w:pPr>
+        <w:pStyle w:val="ListParagraph"/>
+        <w:numPr>
+          <w:ilvl w:val="3"/>
+          <w:numId w:val="1"/>
+        </w:numPr>
+        <w:spacing w:line="360" w:lineRule="auto"/>
+        <w:rPr>
+          <w:rFonts w:ascii="Times New Roman" w:hAnsi="Times New Roman" w:cs="Times New Roman"/>
+        </w:rPr>
+      </w:pPr>
+      <w:r>
+        <w:rPr>
+          <w:rFonts w:ascii="Times New Roman" w:hAnsi="Times New Roman" w:cs="Times New Roman"/>
+        </w:rPr>
+        <w:t>Middle mouse reset camera position behind player</w:t>
+      </w:r>
+    </w:p>
+    <w:p>
+      <w:pPr>
+        <w:pStyle w:val="ListParagraph"/>
+        <w:numPr>
+          <w:ilvl w:val="2"/>
+          <w:numId w:val="1"/>
+        </w:numPr>
+        <w:spacing w:line="360" w:lineRule="auto"/>
+        <w:rPr>
+          <w:rFonts w:ascii="Times New Roman" w:hAnsi="Times New Roman" w:cs="Times New Roman"/>
+        </w:rPr>
+      </w:pPr>
+      <w:r>
+        <w:rPr>
+          <w:rFonts w:ascii="Times New Roman" w:hAnsi="Times New Roman" w:cs="Times New Roman"/>
+        </w:rPr>
+        <w:t>Movement</w:t>
+      </w:r>
+    </w:p>
+    <w:p>
+      <w:pPr>
+        <w:pStyle w:val="Heading2"/>
+        <w:numPr>
+          <w:ilvl w:val="0"/>
+          <w:numId w:val="1"/>
+        </w:numPr>
+        <w:spacing w:line="360" w:lineRule="auto"/>
+        <w:contextualSpacing/>
+        <w:rPr>
+          <w:rFonts w:cs="Times New Roman"/>
+          <w:b/>
+          <w:bCs/>
+        </w:rPr>
+      </w:pPr>
+      <w:r>
+        <w:rPr>
+          <w:rFonts w:cs="Times New Roman"/>
+          <w:b/>
+          <w:bCs/>
+        </w:rPr>
+        <w:t>Bug List</w:t>
+      </w:r>
     </w:p>
     <w:sectPr>
       <w:pgSz w:w="12240" w:h="15840"/>

</xml_diff>